<commit_message>
End Of Day Update
</commit_message>
<xml_diff>
--- a/Information_and_results.docx
+++ b/Information_and_results.docx
@@ -16,7 +16,15 @@
           <w:szCs w:val="36"/>
           <w:u w:val="single"/>
         </w:rPr>
-        <w:t>Data Information:</w:t>
+        <w:t>Presenting Information about the Data</w:t>
+      </w:r>
+      <w:r>
+        <w:rPr>
+          <w:sz w:val="36"/>
+          <w:szCs w:val="36"/>
+          <w:u w:val="single"/>
+        </w:rPr>
+        <w:t>:</w:t>
       </w:r>
     </w:p>
     <w:p>
@@ -84,14 +92,7 @@
           <w:sz w:val="28"/>
           <w:szCs w:val="28"/>
         </w:rPr>
-        <w:t xml:space="preserve">It can be seen that </w:t>
-      </w:r>
-      <w:r>
-        <w:rPr>
-          <w:sz w:val="28"/>
-          <w:szCs w:val="28"/>
-        </w:rPr>
-        <w:t>Most prices of the items are ranged from 1$ - 300$, and another small fractions moves between 200$-450$ (approx.)</w:t>
+        <w:t>It can be seen that Most prices of the items are ranged from 1$ - 300$, and another small fractions moves between 200$-450$ (approx.)</w:t>
       </w:r>
     </w:p>
     <w:p>
@@ -107,16 +108,564 @@
           <w:sz w:val="28"/>
           <w:szCs w:val="28"/>
         </w:rPr>
-        <w:t>This information could be useful to assist with evaluating a good\decent\really-bad model using thier MSE\ MAE .</w:t>
-      </w:r>
+        <w:t>This information could be useful to assist with evaluating a good\decent\really-bad model using th</w:t>
+      </w:r>
+      <w:r>
+        <w:rPr>
+          <w:sz w:val="28"/>
+          <w:szCs w:val="28"/>
+        </w:rPr>
+        <w:t>ei</w:t>
+      </w:r>
+      <w:r>
+        <w:rPr>
+          <w:sz w:val="28"/>
+          <w:szCs w:val="28"/>
+        </w:rPr>
+        <w:t>r MSE\ MAE</w:t>
+      </w:r>
+      <w:r>
+        <w:rPr>
+          <w:sz w:val="28"/>
+          <w:szCs w:val="28"/>
+        </w:rPr>
+        <w:t>.</w:t>
+      </w:r>
+    </w:p>
+    <w:p>
+      <w:pPr>
+        <w:rPr>
+          <w:sz w:val="28"/>
+          <w:szCs w:val="28"/>
+        </w:rPr>
+      </w:pPr>
+      <w:r>
+        <w:rPr>
+          <w:noProof/>
+        </w:rPr>
+        <w:drawing>
+          <wp:inline distT="0" distB="0" distL="0" distR="0" wp14:anchorId="68836EF5" wp14:editId="4E607837">
+            <wp:extent cx="4132053" cy="2973147"/>
+            <wp:effectExtent l="0" t="0" r="1905" b="0"/>
+            <wp:docPr id="3" name="תמונה 3"/>
+            <wp:cNvGraphicFramePr>
+              <a:graphicFrameLocks xmlns:a="http://schemas.openxmlformats.org/drawingml/2006/main" noChangeAspect="1"/>
+            </wp:cNvGraphicFramePr>
+            <a:graphic xmlns:a="http://schemas.openxmlformats.org/drawingml/2006/main">
+              <a:graphicData uri="http://schemas.openxmlformats.org/drawingml/2006/picture">
+                <pic:pic xmlns:pic="http://schemas.openxmlformats.org/drawingml/2006/picture">
+                  <pic:nvPicPr>
+                    <pic:cNvPr id="1" name=""/>
+                    <pic:cNvPicPr/>
+                  </pic:nvPicPr>
+                  <pic:blipFill>
+                    <a:blip r:embed="rId6"/>
+                    <a:stretch>
+                      <a:fillRect/>
+                    </a:stretch>
+                  </pic:blipFill>
+                  <pic:spPr>
+                    <a:xfrm>
+                      <a:off x="0" y="0"/>
+                      <a:ext cx="4140717" cy="2979381"/>
+                    </a:xfrm>
+                    <a:prstGeom prst="rect">
+                      <a:avLst/>
+                    </a:prstGeom>
+                  </pic:spPr>
+                </pic:pic>
+              </a:graphicData>
+            </a:graphic>
+          </wp:inline>
+        </w:drawing>
+      </w:r>
+    </w:p>
+    <w:p>
+      <w:pPr>
+        <w:pStyle w:val="a5"/>
+        <w:numPr>
+          <w:ilvl w:val="0"/>
+          <w:numId w:val="1"/>
+        </w:numPr>
+        <w:rPr>
+          <w:sz w:val="28"/>
+          <w:szCs w:val="28"/>
+        </w:rPr>
+      </w:pPr>
+      <w:r>
+        <w:rPr>
+          <w:sz w:val="28"/>
+          <w:szCs w:val="28"/>
+        </w:rPr>
+        <w:t xml:space="preserve">We can see that </w:t>
+      </w:r>
+      <w:r>
+        <w:rPr>
+          <w:sz w:val="28"/>
+          <w:szCs w:val="28"/>
+        </w:rPr>
+        <w:t xml:space="preserve">almost half of the data rows contain </w:t>
+      </w:r>
+      <w:proofErr w:type="spellStart"/>
+      <w:r>
+        <w:rPr>
+          <w:sz w:val="28"/>
+          <w:szCs w:val="28"/>
+        </w:rPr>
+        <w:t>item_condition</w:t>
+      </w:r>
+      <w:proofErr w:type="spellEnd"/>
+      <w:r>
+        <w:rPr>
+          <w:sz w:val="28"/>
+          <w:szCs w:val="28"/>
+        </w:rPr>
+        <w:t>=1. The other half have it’s value on 2 / 3. Kind of a weak distribution. May not be too helpful in our opinion in the prediction.</w:t>
+      </w:r>
+    </w:p>
+    <w:p>
+      <w:pPr>
+        <w:ind w:left="360"/>
+        <w:rPr>
+          <w:sz w:val="28"/>
+          <w:szCs w:val="28"/>
+        </w:rPr>
+      </w:pPr>
+      <w:r>
+        <w:rPr>
+          <w:noProof/>
+        </w:rPr>
+        <w:lastRenderedPageBreak/>
+        <w:drawing>
+          <wp:inline distT="0" distB="0" distL="0" distR="0" wp14:anchorId="1FC8C440" wp14:editId="3E1EFA88">
+            <wp:extent cx="2955341" cy="2126877"/>
+            <wp:effectExtent l="0" t="0" r="0" b="6985"/>
+            <wp:docPr id="4" name="תמונה 4"/>
+            <wp:cNvGraphicFramePr>
+              <a:graphicFrameLocks xmlns:a="http://schemas.openxmlformats.org/drawingml/2006/main" noChangeAspect="1"/>
+            </wp:cNvGraphicFramePr>
+            <a:graphic xmlns:a="http://schemas.openxmlformats.org/drawingml/2006/main">
+              <a:graphicData uri="http://schemas.openxmlformats.org/drawingml/2006/picture">
+                <pic:pic xmlns:pic="http://schemas.openxmlformats.org/drawingml/2006/picture">
+                  <pic:nvPicPr>
+                    <pic:cNvPr id="1" name=""/>
+                    <pic:cNvPicPr/>
+                  </pic:nvPicPr>
+                  <pic:blipFill>
+                    <a:blip r:embed="rId7"/>
+                    <a:stretch>
+                      <a:fillRect/>
+                    </a:stretch>
+                  </pic:blipFill>
+                  <pic:spPr>
+                    <a:xfrm>
+                      <a:off x="0" y="0"/>
+                      <a:ext cx="2959834" cy="2130110"/>
+                    </a:xfrm>
+                    <a:prstGeom prst="rect">
+                      <a:avLst/>
+                    </a:prstGeom>
+                  </pic:spPr>
+                </pic:pic>
+              </a:graphicData>
+            </a:graphic>
+          </wp:inline>
+        </w:drawing>
+      </w:r>
+    </w:p>
+    <w:p>
+      <w:pPr>
+        <w:ind w:left="360"/>
+        <w:rPr>
+          <w:sz w:val="28"/>
+          <w:szCs w:val="28"/>
+        </w:rPr>
+      </w:pPr>
+      <w:r>
+        <w:rPr>
+          <w:sz w:val="28"/>
+          <w:szCs w:val="28"/>
+        </w:rPr>
+        <w:t xml:space="preserve">The ‘shipping’ feature is almost evenly distributed. </w:t>
+      </w:r>
+    </w:p>
+    <w:p>
+      <w:pPr>
+        <w:pStyle w:val="a5"/>
+        <w:numPr>
+          <w:ilvl w:val="0"/>
+          <w:numId w:val="1"/>
+        </w:numPr>
+        <w:rPr>
+          <w:sz w:val="28"/>
+          <w:szCs w:val="28"/>
+        </w:rPr>
+      </w:pPr>
+      <w:r>
+        <w:rPr>
+          <w:sz w:val="28"/>
+          <w:szCs w:val="28"/>
+        </w:rPr>
+        <w:t>Rest of the features are text, and therefore will be converted into vectors using some kind of sentence embeddings.</w:t>
+      </w:r>
+    </w:p>
+    <w:p>
+      <w:pPr>
+        <w:rPr>
+          <w:sz w:val="28"/>
+          <w:szCs w:val="28"/>
+        </w:rPr>
+      </w:pPr>
     </w:p>
     <w:p>
       <w:pPr>
         <w:rPr>
           <w:sz w:val="36"/>
           <w:szCs w:val="36"/>
-        </w:rPr>
-      </w:pPr>
+          <w:u w:val="single"/>
+        </w:rPr>
+      </w:pPr>
+      <w:r>
+        <w:rPr>
+          <w:sz w:val="36"/>
+          <w:szCs w:val="36"/>
+          <w:u w:val="single"/>
+        </w:rPr>
+        <w:t>Some more general information</w:t>
+      </w:r>
+      <w:r>
+        <w:rPr>
+          <w:sz w:val="36"/>
+          <w:szCs w:val="36"/>
+          <w:u w:val="single"/>
+        </w:rPr>
+        <w:t>:</w:t>
+      </w:r>
+    </w:p>
+    <w:p>
+      <w:pPr>
+        <w:rPr>
+          <w:sz w:val="36"/>
+          <w:szCs w:val="36"/>
+          <w:u w:val="single"/>
+        </w:rPr>
+      </w:pPr>
+      <w:r>
+        <w:rPr>
+          <w:sz w:val="28"/>
+          <w:szCs w:val="28"/>
+        </w:rPr>
+        <w:t>The information is being calculated in ‘present_data.py’:</w:t>
+      </w:r>
+    </w:p>
+    <w:p>
+      <w:pPr>
+        <w:rPr>
+          <w:sz w:val="28"/>
+          <w:szCs w:val="28"/>
+        </w:rPr>
+      </w:pPr>
+      <w:r>
+        <w:rPr>
+          <w:noProof/>
+        </w:rPr>
+        <w:drawing>
+          <wp:inline distT="0" distB="0" distL="0" distR="0" wp14:anchorId="2A94777F" wp14:editId="1CB90F7E">
+            <wp:extent cx="4495800" cy="752475"/>
+            <wp:effectExtent l="0" t="0" r="0" b="9525"/>
+            <wp:docPr id="5" name="תמונה 5"/>
+            <wp:cNvGraphicFramePr>
+              <a:graphicFrameLocks xmlns:a="http://schemas.openxmlformats.org/drawingml/2006/main" noChangeAspect="1"/>
+            </wp:cNvGraphicFramePr>
+            <a:graphic xmlns:a="http://schemas.openxmlformats.org/drawingml/2006/main">
+              <a:graphicData uri="http://schemas.openxmlformats.org/drawingml/2006/picture">
+                <pic:pic xmlns:pic="http://schemas.openxmlformats.org/drawingml/2006/picture">
+                  <pic:nvPicPr>
+                    <pic:cNvPr id="1" name=""/>
+                    <pic:cNvPicPr/>
+                  </pic:nvPicPr>
+                  <pic:blipFill>
+                    <a:blip r:embed="rId8"/>
+                    <a:stretch>
+                      <a:fillRect/>
+                    </a:stretch>
+                  </pic:blipFill>
+                  <pic:spPr>
+                    <a:xfrm>
+                      <a:off x="0" y="0"/>
+                      <a:ext cx="4495800" cy="752475"/>
+                    </a:xfrm>
+                    <a:prstGeom prst="rect">
+                      <a:avLst/>
+                    </a:prstGeom>
+                  </pic:spPr>
+                </pic:pic>
+              </a:graphicData>
+            </a:graphic>
+          </wp:inline>
+        </w:drawing>
+      </w:r>
+    </w:p>
+    <w:p>
+      <w:pPr>
+        <w:rPr>
+          <w:sz w:val="28"/>
+          <w:szCs w:val="28"/>
+        </w:rPr>
+      </w:pPr>
+      <w:r>
+        <w:rPr>
+          <w:noProof/>
+        </w:rPr>
+        <w:drawing>
+          <wp:inline distT="0" distB="0" distL="0" distR="0" wp14:anchorId="21A80CD2" wp14:editId="16056985">
+            <wp:extent cx="2996415" cy="2872596"/>
+            <wp:effectExtent l="0" t="0" r="0" b="4445"/>
+            <wp:docPr id="6" name="תמונה 6"/>
+            <wp:cNvGraphicFramePr>
+              <a:graphicFrameLocks xmlns:a="http://schemas.openxmlformats.org/drawingml/2006/main" noChangeAspect="1"/>
+            </wp:cNvGraphicFramePr>
+            <a:graphic xmlns:a="http://schemas.openxmlformats.org/drawingml/2006/main">
+              <a:graphicData uri="http://schemas.openxmlformats.org/drawingml/2006/picture">
+                <pic:pic xmlns:pic="http://schemas.openxmlformats.org/drawingml/2006/picture">
+                  <pic:nvPicPr>
+                    <pic:cNvPr id="1" name=""/>
+                    <pic:cNvPicPr/>
+                  </pic:nvPicPr>
+                  <pic:blipFill>
+                    <a:blip r:embed="rId9"/>
+                    <a:stretch>
+                      <a:fillRect/>
+                    </a:stretch>
+                  </pic:blipFill>
+                  <pic:spPr>
+                    <a:xfrm>
+                      <a:off x="0" y="0"/>
+                      <a:ext cx="3011231" cy="2886799"/>
+                    </a:xfrm>
+                    <a:prstGeom prst="rect">
+                      <a:avLst/>
+                    </a:prstGeom>
+                  </pic:spPr>
+                </pic:pic>
+              </a:graphicData>
+            </a:graphic>
+          </wp:inline>
+        </w:drawing>
+      </w:r>
+    </w:p>
+    <w:p>
+      <w:pPr>
+        <w:rPr>
+          <w:sz w:val="28"/>
+          <w:szCs w:val="28"/>
+        </w:rPr>
+      </w:pPr>
+      <w:r>
+        <w:rPr>
+          <w:sz w:val="28"/>
+          <w:szCs w:val="28"/>
+        </w:rPr>
+        <w:lastRenderedPageBreak/>
+        <w:t>Categoric features different values counting :</w:t>
+      </w:r>
+    </w:p>
+    <w:p>
+      <w:pPr>
+        <w:rPr>
+          <w:sz w:val="28"/>
+          <w:szCs w:val="28"/>
+        </w:rPr>
+      </w:pPr>
+      <w:r>
+        <w:rPr>
+          <w:noProof/>
+        </w:rPr>
+        <w:drawing>
+          <wp:inline distT="0" distB="0" distL="0" distR="0" wp14:anchorId="64CDC4AE" wp14:editId="44FF282B">
+            <wp:extent cx="4419600" cy="2305050"/>
+            <wp:effectExtent l="0" t="0" r="0" b="0"/>
+            <wp:docPr id="7" name="תמונה 7"/>
+            <wp:cNvGraphicFramePr>
+              <a:graphicFrameLocks xmlns:a="http://schemas.openxmlformats.org/drawingml/2006/main" noChangeAspect="1"/>
+            </wp:cNvGraphicFramePr>
+            <a:graphic xmlns:a="http://schemas.openxmlformats.org/drawingml/2006/main">
+              <a:graphicData uri="http://schemas.openxmlformats.org/drawingml/2006/picture">
+                <pic:pic xmlns:pic="http://schemas.openxmlformats.org/drawingml/2006/picture">
+                  <pic:nvPicPr>
+                    <pic:cNvPr id="1" name=""/>
+                    <pic:cNvPicPr/>
+                  </pic:nvPicPr>
+                  <pic:blipFill>
+                    <a:blip r:embed="rId10"/>
+                    <a:stretch>
+                      <a:fillRect/>
+                    </a:stretch>
+                  </pic:blipFill>
+                  <pic:spPr>
+                    <a:xfrm>
+                      <a:off x="0" y="0"/>
+                      <a:ext cx="4419600" cy="2305050"/>
+                    </a:xfrm>
+                    <a:prstGeom prst="rect">
+                      <a:avLst/>
+                    </a:prstGeom>
+                  </pic:spPr>
+                </pic:pic>
+              </a:graphicData>
+            </a:graphic>
+          </wp:inline>
+        </w:drawing>
+      </w:r>
+    </w:p>
+    <w:p>
+      <w:pPr>
+        <w:rPr>
+          <w:sz w:val="28"/>
+          <w:szCs w:val="28"/>
+        </w:rPr>
+      </w:pPr>
+    </w:p>
+    <w:p>
+      <w:pPr>
+        <w:rPr>
+          <w:sz w:val="36"/>
+          <w:szCs w:val="36"/>
+          <w:u w:val="single"/>
+        </w:rPr>
+      </w:pPr>
+      <w:r>
+        <w:rPr>
+          <w:sz w:val="36"/>
+          <w:szCs w:val="36"/>
+          <w:u w:val="single"/>
+        </w:rPr>
+        <w:t>Correlation Matrix of the initial numeric features</w:t>
+      </w:r>
+      <w:r>
+        <w:rPr>
+          <w:sz w:val="36"/>
+          <w:szCs w:val="36"/>
+          <w:u w:val="single"/>
+        </w:rPr>
+        <w:t>:</w:t>
+      </w:r>
+    </w:p>
+    <w:p>
+      <w:pPr>
+        <w:rPr>
+          <w:sz w:val="36"/>
+          <w:szCs w:val="36"/>
+        </w:rPr>
+      </w:pPr>
+      <w:r>
+        <w:rPr>
+          <w:noProof/>
+        </w:rPr>
+        <w:drawing>
+          <wp:inline distT="0" distB="0" distL="0" distR="0" wp14:anchorId="7F51DFF5" wp14:editId="0309B318">
+            <wp:extent cx="5210175" cy="952500"/>
+            <wp:effectExtent l="0" t="0" r="9525" b="0"/>
+            <wp:docPr id="2" name="תמונה 2"/>
+            <wp:cNvGraphicFramePr>
+              <a:graphicFrameLocks xmlns:a="http://schemas.openxmlformats.org/drawingml/2006/main" noChangeAspect="1"/>
+            </wp:cNvGraphicFramePr>
+            <a:graphic xmlns:a="http://schemas.openxmlformats.org/drawingml/2006/main">
+              <a:graphicData uri="http://schemas.openxmlformats.org/drawingml/2006/picture">
+                <pic:pic xmlns:pic="http://schemas.openxmlformats.org/drawingml/2006/picture">
+                  <pic:nvPicPr>
+                    <pic:cNvPr id="1" name=""/>
+                    <pic:cNvPicPr/>
+                  </pic:nvPicPr>
+                  <pic:blipFill>
+                    <a:blip r:embed="rId11"/>
+                    <a:stretch>
+                      <a:fillRect/>
+                    </a:stretch>
+                  </pic:blipFill>
+                  <pic:spPr>
+                    <a:xfrm>
+                      <a:off x="0" y="0"/>
+                      <a:ext cx="5210175" cy="952500"/>
+                    </a:xfrm>
+                    <a:prstGeom prst="rect">
+                      <a:avLst/>
+                    </a:prstGeom>
+                  </pic:spPr>
+                </pic:pic>
+              </a:graphicData>
+            </a:graphic>
+          </wp:inline>
+        </w:drawing>
+      </w:r>
+    </w:p>
+    <w:p>
+      <w:pPr>
+        <w:rPr>
+          <w:sz w:val="28"/>
+          <w:szCs w:val="28"/>
+        </w:rPr>
+      </w:pPr>
+      <w:r>
+        <w:rPr>
+          <w:sz w:val="28"/>
+          <w:szCs w:val="28"/>
+        </w:rPr>
+        <w:t xml:space="preserve">We can see that </w:t>
+      </w:r>
+      <w:r>
+        <w:rPr>
+          <w:sz w:val="28"/>
+          <w:szCs w:val="28"/>
+        </w:rPr>
+        <w:t>shipping has a certain correlation with the price. Close to 10%.</w:t>
+      </w:r>
+    </w:p>
+    <w:p>
+      <w:pPr>
+        <w:rPr>
+          <w:sz w:val="28"/>
+          <w:szCs w:val="28"/>
+        </w:rPr>
+      </w:pPr>
+      <w:r>
+        <w:rPr>
+          <w:sz w:val="28"/>
+          <w:szCs w:val="28"/>
+        </w:rPr>
+        <w:t>The condition of the item (ranging from 1 to 5) not too much correlation by itself.</w:t>
+      </w:r>
+    </w:p>
+    <w:p>
+      <w:pPr>
+        <w:rPr>
+          <w:sz w:val="28"/>
+          <w:szCs w:val="28"/>
+        </w:rPr>
+      </w:pPr>
+      <w:r>
+        <w:rPr>
+          <w:sz w:val="28"/>
+          <w:szCs w:val="28"/>
+        </w:rPr>
+        <w:t xml:space="preserve">Checking each one of the other features correlation to the price may be possible with a linear regression model using the </w:t>
+      </w:r>
+      <w:proofErr w:type="spellStart"/>
+      <w:r>
+        <w:rPr>
+          <w:sz w:val="28"/>
+          <w:szCs w:val="28"/>
+        </w:rPr>
+        <w:t>infersent</w:t>
+      </w:r>
+      <w:proofErr w:type="spellEnd"/>
+      <w:r>
+        <w:rPr>
+          <w:sz w:val="28"/>
+          <w:szCs w:val="28"/>
+        </w:rPr>
+        <w:t xml:space="preserve"> encoding of the feature. Conclusions of this will be put here after all of the data encoding works (encoding too much data doesn’t work on our computers).</w:t>
+      </w:r>
       <w:bookmarkStart w:id="0" w:name="_GoBack"/>
       <w:bookmarkEnd w:id="0"/>
     </w:p>

</xml_diff>

<commit_message>
Making code beautiful before submittion
</commit_message>
<xml_diff>
--- a/Information_and_results.docx
+++ b/Information_and_results.docx
@@ -39,10 +39,18 @@
           <w:noProof/>
         </w:rPr>
         <w:drawing>
-          <wp:inline distT="0" distB="0" distL="0" distR="0" wp14:anchorId="5FEF4F65" wp14:editId="442D9FEB">
-            <wp:extent cx="3029447" cy="1830615"/>
-            <wp:effectExtent l="0" t="0" r="0" b="0"/>
-            <wp:docPr id="1" name="תמונה 1"/>
+          <wp:anchor distT="0" distB="0" distL="114300" distR="114300" simplePos="0" relativeHeight="251658240" behindDoc="0" locked="0" layoutInCell="1" allowOverlap="1" wp14:anchorId="69F7B319" wp14:editId="1195A082">
+            <wp:simplePos x="0" y="0"/>
+            <wp:positionH relativeFrom="margin">
+              <wp:posOffset>3591462</wp:posOffset>
+            </wp:positionH>
+            <wp:positionV relativeFrom="paragraph">
+              <wp:posOffset>79570</wp:posOffset>
+            </wp:positionV>
+            <wp:extent cx="2425065" cy="1555750"/>
+            <wp:effectExtent l="0" t="0" r="0" b="6350"/>
+            <wp:wrapSquare wrapText="bothSides"/>
+            <wp:docPr id="8" name="תמונה 8"/>
             <wp:cNvGraphicFramePr>
               <a:graphicFrameLocks xmlns:a="http://schemas.openxmlformats.org/drawingml/2006/main" noChangeAspect="1"/>
             </wp:cNvGraphicFramePr>
@@ -54,7 +62,13 @@
                     <pic:cNvPicPr/>
                   </pic:nvPicPr>
                   <pic:blipFill>
-                    <a:blip r:embed="rId5"/>
+                    <a:blip r:embed="rId5">
+                      <a:extLst>
+                        <a:ext uri="{28A0092B-C50C-407E-A947-70E740481C1C}">
+                          <a14:useLocalDpi xmlns:a14="http://schemas.microsoft.com/office/drawing/2010/main" val="0"/>
+                        </a:ext>
+                      </a:extLst>
+                    </a:blip>
                     <a:stretch>
                       <a:fillRect/>
                     </a:stretch>
@@ -62,7 +76,7 @@
                   <pic:spPr>
                     <a:xfrm>
                       <a:off x="0" y="0"/>
-                      <a:ext cx="3047807" cy="1841709"/>
+                      <a:ext cx="2425065" cy="1555750"/>
                     </a:xfrm>
                     <a:prstGeom prst="rect">
                       <a:avLst/>
@@ -71,83 +85,24 @@
                 </pic:pic>
               </a:graphicData>
             </a:graphic>
-          </wp:inline>
+            <wp14:sizeRelH relativeFrom="page">
+              <wp14:pctWidth>0</wp14:pctWidth>
+            </wp14:sizeRelH>
+            <wp14:sizeRelV relativeFrom="page">
+              <wp14:pctHeight>0</wp14:pctHeight>
+            </wp14:sizeRelV>
+          </wp:anchor>
         </w:drawing>
       </w:r>
-    </w:p>
-    <w:p>
-      <w:pPr>
-        <w:pStyle w:val="a5"/>
-        <w:numPr>
-          <w:ilvl w:val="0"/>
-          <w:numId w:val="1"/>
-        </w:numPr>
-        <w:rPr>
-          <w:sz w:val="28"/>
-          <w:szCs w:val="28"/>
-        </w:rPr>
-      </w:pPr>
-      <w:r>
-        <w:rPr>
-          <w:sz w:val="28"/>
-          <w:szCs w:val="28"/>
-        </w:rPr>
-        <w:t>It can be seen that Most prices of the items are ranged from 1$ - 300$, and another small fractions moves between 200$-450$ (approx.)</w:t>
-      </w:r>
-    </w:p>
-    <w:p>
-      <w:pPr>
-        <w:pStyle w:val="a5"/>
-        <w:rPr>
-          <w:sz w:val="28"/>
-          <w:szCs w:val="28"/>
-        </w:rPr>
-      </w:pPr>
-      <w:r>
-        <w:rPr>
-          <w:sz w:val="28"/>
-          <w:szCs w:val="28"/>
-        </w:rPr>
-        <w:t>This information could be useful to assist with evaluating a good\decent\really-bad model using th</w:t>
-      </w:r>
-      <w:r>
-        <w:rPr>
-          <w:sz w:val="28"/>
-          <w:szCs w:val="28"/>
-        </w:rPr>
-        <w:t>ei</w:t>
-      </w:r>
-      <w:r>
-        <w:rPr>
-          <w:sz w:val="28"/>
-          <w:szCs w:val="28"/>
-        </w:rPr>
-        <w:t>r MSE\ MAE</w:t>
-      </w:r>
-      <w:r>
-        <w:rPr>
-          <w:sz w:val="28"/>
-          <w:szCs w:val="28"/>
-        </w:rPr>
-        <w:t>.</w:t>
-      </w:r>
-    </w:p>
-    <w:p>
-      <w:pPr>
-        <w:rPr>
-          <w:sz w:val="28"/>
-          <w:szCs w:val="28"/>
-        </w:rPr>
-      </w:pPr>
       <w:r>
         <w:rPr>
           <w:noProof/>
         </w:rPr>
         <w:drawing>
-          <wp:inline distT="0" distB="0" distL="0" distR="0" wp14:anchorId="68836EF5" wp14:editId="4E607837">
-            <wp:extent cx="4132053" cy="2973147"/>
-            <wp:effectExtent l="0" t="0" r="1905" b="0"/>
-            <wp:docPr id="3" name="תמונה 3"/>
+          <wp:inline distT="0" distB="0" distL="0" distR="0" wp14:anchorId="5FEF4F65" wp14:editId="442D9FEB">
+            <wp:extent cx="3029447" cy="1830615"/>
+            <wp:effectExtent l="0" t="0" r="0" b="0"/>
+            <wp:docPr id="1" name="תמונה 1"/>
             <wp:cNvGraphicFramePr>
               <a:graphicFrameLocks xmlns:a="http://schemas.openxmlformats.org/drawingml/2006/main" noChangeAspect="1"/>
             </wp:cNvGraphicFramePr>
@@ -167,7 +122,7 @@
                   <pic:spPr>
                     <a:xfrm>
                       <a:off x="0" y="0"/>
-                      <a:ext cx="4140717" cy="2979381"/>
+                      <a:ext cx="3047807" cy="1841709"/>
                     </a:xfrm>
                     <a:prstGeom prst="rect">
                       <a:avLst/>
@@ -179,6 +134,16 @@
           </wp:inline>
         </w:drawing>
       </w:r>
+      <w:bookmarkStart w:id="0" w:name="_GoBack"/>
+      <w:bookmarkEnd w:id="0"/>
+    </w:p>
+    <w:p>
+      <w:pPr>
+        <w:rPr>
+          <w:sz w:val="36"/>
+          <w:szCs w:val="36"/>
+        </w:rPr>
+      </w:pPr>
     </w:p>
     <w:p>
       <w:pPr>
@@ -197,35 +162,64 @@
           <w:sz w:val="28"/>
           <w:szCs w:val="28"/>
         </w:rPr>
-        <w:t xml:space="preserve">We can see that </w:t>
-      </w:r>
-      <w:r>
-        <w:rPr>
-          <w:sz w:val="28"/>
-          <w:szCs w:val="28"/>
-        </w:rPr>
-        <w:t xml:space="preserve">almost half of the data rows contain </w:t>
-      </w:r>
-      <w:proofErr w:type="spellStart"/>
-      <w:r>
-        <w:rPr>
-          <w:sz w:val="28"/>
-          <w:szCs w:val="28"/>
-        </w:rPr>
-        <w:t>item_condition</w:t>
-      </w:r>
-      <w:proofErr w:type="spellEnd"/>
-      <w:r>
-        <w:rPr>
-          <w:sz w:val="28"/>
-          <w:szCs w:val="28"/>
-        </w:rPr>
-        <w:t>=1. The other half have it’s value on 2 / 3. Kind of a weak distribution. May not be too helpful in our opinion in the prediction.</w:t>
-      </w:r>
-    </w:p>
-    <w:p>
-      <w:pPr>
-        <w:ind w:left="360"/>
+        <w:t>It can be seen that Most prices of the items are ranged from 1$ - 300$, and another small fractions moves between 200$-450$ (approx.)</w:t>
+      </w:r>
+    </w:p>
+    <w:p>
+      <w:pPr>
+        <w:pStyle w:val="a5"/>
+        <w:rPr>
+          <w:sz w:val="28"/>
+          <w:szCs w:val="28"/>
+        </w:rPr>
+      </w:pPr>
+      <w:r>
+        <w:rPr>
+          <w:sz w:val="28"/>
+          <w:szCs w:val="28"/>
+        </w:rPr>
+        <w:t>This information could be useful to assist with evaluating a good\decent\really-bad model using th</w:t>
+      </w:r>
+      <w:r>
+        <w:rPr>
+          <w:sz w:val="28"/>
+          <w:szCs w:val="28"/>
+        </w:rPr>
+        <w:t>ei</w:t>
+      </w:r>
+      <w:r>
+        <w:rPr>
+          <w:sz w:val="28"/>
+          <w:szCs w:val="28"/>
+        </w:rPr>
+        <w:t>r MSE\ MAE</w:t>
+      </w:r>
+      <w:r>
+        <w:rPr>
+          <w:sz w:val="28"/>
+          <w:szCs w:val="28"/>
+        </w:rPr>
+        <w:t>.</w:t>
+      </w:r>
+    </w:p>
+    <w:p>
+      <w:pPr>
+        <w:rPr>
+          <w:sz w:val="28"/>
+          <w:szCs w:val="28"/>
+        </w:rPr>
+      </w:pPr>
+    </w:p>
+    <w:p>
+      <w:pPr>
+        <w:rPr>
+          <w:sz w:val="28"/>
+          <w:szCs w:val="28"/>
+        </w:rPr>
+      </w:pPr>
+    </w:p>
+    <w:p>
+      <w:pPr>
         <w:rPr>
           <w:sz w:val="28"/>
           <w:szCs w:val="28"/>
@@ -235,12 +229,11 @@
         <w:rPr>
           <w:noProof/>
         </w:rPr>
-        <w:lastRenderedPageBreak/>
         <w:drawing>
-          <wp:inline distT="0" distB="0" distL="0" distR="0" wp14:anchorId="1FC8C440" wp14:editId="3E1EFA88">
-            <wp:extent cx="2955341" cy="2126877"/>
-            <wp:effectExtent l="0" t="0" r="0" b="6985"/>
-            <wp:docPr id="4" name="תמונה 4"/>
+          <wp:inline distT="0" distB="0" distL="0" distR="0" wp14:anchorId="68836EF5" wp14:editId="4E607837">
+            <wp:extent cx="4132053" cy="2973147"/>
+            <wp:effectExtent l="0" t="0" r="1905" b="0"/>
+            <wp:docPr id="3" name="תמונה 3"/>
             <wp:cNvGraphicFramePr>
               <a:graphicFrameLocks xmlns:a="http://schemas.openxmlformats.org/drawingml/2006/main" noChangeAspect="1"/>
             </wp:cNvGraphicFramePr>
@@ -260,7 +253,7 @@
                   <pic:spPr>
                     <a:xfrm>
                       <a:off x="0" y="0"/>
-                      <a:ext cx="2959834" cy="2130110"/>
+                      <a:ext cx="4140717" cy="2979381"/>
                     </a:xfrm>
                     <a:prstGeom prst="rect">
                       <a:avLst/>
@@ -275,22 +268,6 @@
     </w:p>
     <w:p>
       <w:pPr>
-        <w:ind w:left="360"/>
-        <w:rPr>
-          <w:sz w:val="28"/>
-          <w:szCs w:val="28"/>
-        </w:rPr>
-      </w:pPr>
-      <w:r>
-        <w:rPr>
-          <w:sz w:val="28"/>
-          <w:szCs w:val="28"/>
-        </w:rPr>
-        <w:t xml:space="preserve">The ‘shipping’ feature is almost evenly distributed. </w:t>
-      </w:r>
-    </w:p>
-    <w:p>
-      <w:pPr>
         <w:pStyle w:val="a5"/>
         <w:numPr>
           <w:ilvl w:val="0"/>
@@ -306,60 +283,36 @@
           <w:sz w:val="28"/>
           <w:szCs w:val="28"/>
         </w:rPr>
-        <w:t>Rest of the features are text, and therefore will be converted into vectors using some kind of sentence embeddings.</w:t>
-      </w:r>
-    </w:p>
-    <w:p>
-      <w:pPr>
-        <w:rPr>
-          <w:sz w:val="28"/>
-          <w:szCs w:val="28"/>
-        </w:rPr>
-      </w:pPr>
-    </w:p>
-    <w:p>
-      <w:pPr>
-        <w:rPr>
-          <w:sz w:val="36"/>
-          <w:szCs w:val="36"/>
-          <w:u w:val="single"/>
-        </w:rPr>
-      </w:pPr>
-      <w:r>
-        <w:rPr>
-          <w:sz w:val="36"/>
-          <w:szCs w:val="36"/>
-          <w:u w:val="single"/>
-        </w:rPr>
-        <w:t>Some more general information</w:t>
-      </w:r>
-      <w:r>
-        <w:rPr>
-          <w:sz w:val="36"/>
-          <w:szCs w:val="36"/>
-          <w:u w:val="single"/>
-        </w:rPr>
-        <w:t>:</w:t>
-      </w:r>
-    </w:p>
-    <w:p>
-      <w:pPr>
-        <w:rPr>
-          <w:sz w:val="36"/>
-          <w:szCs w:val="36"/>
-          <w:u w:val="single"/>
-        </w:rPr>
-      </w:pPr>
-      <w:r>
-        <w:rPr>
-          <w:sz w:val="28"/>
-          <w:szCs w:val="28"/>
-        </w:rPr>
-        <w:t>The information is being calculated in ‘present_data.py’:</w:t>
-      </w:r>
-    </w:p>
-    <w:p>
-      <w:pPr>
+        <w:lastRenderedPageBreak/>
+        <w:t xml:space="preserve">We can see that </w:t>
+      </w:r>
+      <w:r>
+        <w:rPr>
+          <w:sz w:val="28"/>
+          <w:szCs w:val="28"/>
+        </w:rPr>
+        <w:t xml:space="preserve">almost half of the data rows contain </w:t>
+      </w:r>
+      <w:proofErr w:type="spellStart"/>
+      <w:r>
+        <w:rPr>
+          <w:sz w:val="28"/>
+          <w:szCs w:val="28"/>
+        </w:rPr>
+        <w:t>item_condition</w:t>
+      </w:r>
+      <w:proofErr w:type="spellEnd"/>
+      <w:r>
+        <w:rPr>
+          <w:sz w:val="28"/>
+          <w:szCs w:val="28"/>
+        </w:rPr>
+        <w:t>=1. The other half have it’s value on 2 / 3. Kind of a weak distribution. May not be too helpful in our opinion in the prediction.</w:t>
+      </w:r>
+    </w:p>
+    <w:p>
+      <w:pPr>
+        <w:ind w:left="360"/>
         <w:rPr>
           <w:sz w:val="28"/>
           <w:szCs w:val="28"/>
@@ -370,10 +323,10 @@
           <w:noProof/>
         </w:rPr>
         <w:drawing>
-          <wp:inline distT="0" distB="0" distL="0" distR="0" wp14:anchorId="2A94777F" wp14:editId="1CB90F7E">
-            <wp:extent cx="4495800" cy="752475"/>
-            <wp:effectExtent l="0" t="0" r="0" b="9525"/>
-            <wp:docPr id="5" name="תמונה 5"/>
+          <wp:inline distT="0" distB="0" distL="0" distR="0" wp14:anchorId="1FC8C440" wp14:editId="3E1EFA88">
+            <wp:extent cx="2955341" cy="2126877"/>
+            <wp:effectExtent l="0" t="0" r="0" b="6985"/>
+            <wp:docPr id="4" name="תמונה 4"/>
             <wp:cNvGraphicFramePr>
               <a:graphicFrameLocks xmlns:a="http://schemas.openxmlformats.org/drawingml/2006/main" noChangeAspect="1"/>
             </wp:cNvGraphicFramePr>
@@ -393,7 +346,7 @@
                   <pic:spPr>
                     <a:xfrm>
                       <a:off x="0" y="0"/>
-                      <a:ext cx="4495800" cy="752475"/>
+                      <a:ext cx="2959834" cy="2130110"/>
                     </a:xfrm>
                     <a:prstGeom prst="rect">
                       <a:avLst/>
@@ -408,6 +361,91 @@
     </w:p>
     <w:p>
       <w:pPr>
+        <w:ind w:left="360"/>
+        <w:rPr>
+          <w:sz w:val="28"/>
+          <w:szCs w:val="28"/>
+        </w:rPr>
+      </w:pPr>
+      <w:r>
+        <w:rPr>
+          <w:sz w:val="28"/>
+          <w:szCs w:val="28"/>
+        </w:rPr>
+        <w:t xml:space="preserve">The ‘shipping’ feature is almost evenly distributed. </w:t>
+      </w:r>
+    </w:p>
+    <w:p>
+      <w:pPr>
+        <w:pStyle w:val="a5"/>
+        <w:numPr>
+          <w:ilvl w:val="0"/>
+          <w:numId w:val="1"/>
+        </w:numPr>
+        <w:rPr>
+          <w:sz w:val="28"/>
+          <w:szCs w:val="28"/>
+        </w:rPr>
+      </w:pPr>
+      <w:r>
+        <w:rPr>
+          <w:sz w:val="28"/>
+          <w:szCs w:val="28"/>
+        </w:rPr>
+        <w:t>Rest of the features are text, and therefore will be converted into vectors using some kind of sentence embeddings.</w:t>
+      </w:r>
+    </w:p>
+    <w:p>
+      <w:pPr>
+        <w:rPr>
+          <w:sz w:val="28"/>
+          <w:szCs w:val="28"/>
+        </w:rPr>
+      </w:pPr>
+    </w:p>
+    <w:p>
+      <w:pPr>
+        <w:rPr>
+          <w:sz w:val="36"/>
+          <w:szCs w:val="36"/>
+          <w:u w:val="single"/>
+        </w:rPr>
+      </w:pPr>
+      <w:r>
+        <w:rPr>
+          <w:sz w:val="36"/>
+          <w:szCs w:val="36"/>
+          <w:u w:val="single"/>
+        </w:rPr>
+        <w:t>Some more general information</w:t>
+      </w:r>
+      <w:r>
+        <w:rPr>
+          <w:sz w:val="36"/>
+          <w:szCs w:val="36"/>
+          <w:u w:val="single"/>
+        </w:rPr>
+        <w:t>:</w:t>
+      </w:r>
+    </w:p>
+    <w:p>
+      <w:pPr>
+        <w:rPr>
+          <w:sz w:val="36"/>
+          <w:szCs w:val="36"/>
+          <w:u w:val="single"/>
+        </w:rPr>
+      </w:pPr>
+      <w:r>
+        <w:rPr>
+          <w:sz w:val="28"/>
+          <w:szCs w:val="28"/>
+        </w:rPr>
+        <w:t>The information is being calculated in ‘present_data.py’:</w:t>
+      </w:r>
+    </w:p>
+    <w:p>
+      <w:pPr>
         <w:rPr>
           <w:sz w:val="28"/>
           <w:szCs w:val="28"/>
@@ -418,10 +456,10 @@
           <w:noProof/>
         </w:rPr>
         <w:drawing>
-          <wp:inline distT="0" distB="0" distL="0" distR="0" wp14:anchorId="21A80CD2" wp14:editId="16056985">
-            <wp:extent cx="2996415" cy="2872596"/>
-            <wp:effectExtent l="0" t="0" r="0" b="4445"/>
-            <wp:docPr id="6" name="תמונה 6"/>
+          <wp:inline distT="0" distB="0" distL="0" distR="0" wp14:anchorId="2A94777F" wp14:editId="1CB90F7E">
+            <wp:extent cx="4495800" cy="752475"/>
+            <wp:effectExtent l="0" t="0" r="0" b="9525"/>
+            <wp:docPr id="5" name="תמונה 5"/>
             <wp:cNvGraphicFramePr>
               <a:graphicFrameLocks xmlns:a="http://schemas.openxmlformats.org/drawingml/2006/main" noChangeAspect="1"/>
             </wp:cNvGraphicFramePr>
@@ -441,7 +479,7 @@
                   <pic:spPr>
                     <a:xfrm>
                       <a:off x="0" y="0"/>
-                      <a:ext cx="3011231" cy="2886799"/>
+                      <a:ext cx="4495800" cy="752475"/>
                     </a:xfrm>
                     <a:prstGeom prst="rect">
                       <a:avLst/>
@@ -463,29 +501,14 @@
       </w:pPr>
       <w:r>
         <w:rPr>
-          <w:sz w:val="28"/>
-          <w:szCs w:val="28"/>
+          <w:noProof/>
         </w:rPr>
         <w:lastRenderedPageBreak/>
-        <w:t>Categoric features different values counting :</w:t>
-      </w:r>
-    </w:p>
-    <w:p>
-      <w:pPr>
-        <w:rPr>
-          <w:sz w:val="28"/>
-          <w:szCs w:val="28"/>
-        </w:rPr>
-      </w:pPr>
-      <w:r>
-        <w:rPr>
-          <w:noProof/>
-        </w:rPr>
         <w:drawing>
-          <wp:inline distT="0" distB="0" distL="0" distR="0" wp14:anchorId="64CDC4AE" wp14:editId="44FF282B">
-            <wp:extent cx="4419600" cy="2305050"/>
-            <wp:effectExtent l="0" t="0" r="0" b="0"/>
-            <wp:docPr id="7" name="תמונה 7"/>
+          <wp:inline distT="0" distB="0" distL="0" distR="0" wp14:anchorId="21A80CD2" wp14:editId="16056985">
+            <wp:extent cx="2996415" cy="2872596"/>
+            <wp:effectExtent l="0" t="0" r="0" b="4445"/>
+            <wp:docPr id="6" name="תמונה 6"/>
             <wp:cNvGraphicFramePr>
               <a:graphicFrameLocks xmlns:a="http://schemas.openxmlformats.org/drawingml/2006/main" noChangeAspect="1"/>
             </wp:cNvGraphicFramePr>
@@ -505,7 +528,7 @@
                   <pic:spPr>
                     <a:xfrm>
                       <a:off x="0" y="0"/>
-                      <a:ext cx="4419600" cy="2305050"/>
+                      <a:ext cx="3011231" cy="2886799"/>
                     </a:xfrm>
                     <a:prstGeom prst="rect">
                       <a:avLst/>
@@ -525,37 +548,19 @@
           <w:szCs w:val="28"/>
         </w:rPr>
       </w:pPr>
-    </w:p>
-    <w:p>
-      <w:pPr>
-        <w:rPr>
-          <w:sz w:val="36"/>
-          <w:szCs w:val="36"/>
-          <w:u w:val="single"/>
-        </w:rPr>
-      </w:pPr>
-      <w:r>
-        <w:rPr>
-          <w:sz w:val="36"/>
-          <w:szCs w:val="36"/>
-          <w:u w:val="single"/>
-        </w:rPr>
-        <w:t>Correlation Matrix of the initial numeric features</w:t>
-      </w:r>
-      <w:r>
-        <w:rPr>
-          <w:sz w:val="36"/>
-          <w:szCs w:val="36"/>
-          <w:u w:val="single"/>
-        </w:rPr>
-        <w:t>:</w:t>
-      </w:r>
-    </w:p>
-    <w:p>
-      <w:pPr>
-        <w:rPr>
-          <w:sz w:val="36"/>
-          <w:szCs w:val="36"/>
+      <w:r>
+        <w:rPr>
+          <w:sz w:val="28"/>
+          <w:szCs w:val="28"/>
+        </w:rPr>
+        <w:t>Categoric features different values counting :</w:t>
+      </w:r>
+    </w:p>
+    <w:p>
+      <w:pPr>
+        <w:rPr>
+          <w:sz w:val="28"/>
+          <w:szCs w:val="28"/>
         </w:rPr>
       </w:pPr>
       <w:r>
@@ -563,10 +568,10 @@
           <w:noProof/>
         </w:rPr>
         <w:drawing>
-          <wp:inline distT="0" distB="0" distL="0" distR="0" wp14:anchorId="7F51DFF5" wp14:editId="0309B318">
-            <wp:extent cx="5210175" cy="952500"/>
-            <wp:effectExtent l="0" t="0" r="9525" b="0"/>
-            <wp:docPr id="2" name="תמונה 2"/>
+          <wp:inline distT="0" distB="0" distL="0" distR="0" wp14:anchorId="64CDC4AE" wp14:editId="44FF282B">
+            <wp:extent cx="4419600" cy="2305050"/>
+            <wp:effectExtent l="0" t="0" r="0" b="0"/>
+            <wp:docPr id="7" name="תמונה 7"/>
             <wp:cNvGraphicFramePr>
               <a:graphicFrameLocks xmlns:a="http://schemas.openxmlformats.org/drawingml/2006/main" noChangeAspect="1"/>
             </wp:cNvGraphicFramePr>
@@ -586,6 +591,87 @@
                   <pic:spPr>
                     <a:xfrm>
                       <a:off x="0" y="0"/>
+                      <a:ext cx="4419600" cy="2305050"/>
+                    </a:xfrm>
+                    <a:prstGeom prst="rect">
+                      <a:avLst/>
+                    </a:prstGeom>
+                  </pic:spPr>
+                </pic:pic>
+              </a:graphicData>
+            </a:graphic>
+          </wp:inline>
+        </w:drawing>
+      </w:r>
+    </w:p>
+    <w:p>
+      <w:pPr>
+        <w:rPr>
+          <w:sz w:val="28"/>
+          <w:szCs w:val="28"/>
+        </w:rPr>
+      </w:pPr>
+    </w:p>
+    <w:p>
+      <w:pPr>
+        <w:rPr>
+          <w:sz w:val="36"/>
+          <w:szCs w:val="36"/>
+          <w:u w:val="single"/>
+        </w:rPr>
+      </w:pPr>
+      <w:r>
+        <w:rPr>
+          <w:sz w:val="36"/>
+          <w:szCs w:val="36"/>
+          <w:u w:val="single"/>
+        </w:rPr>
+        <w:t>Correlation Matrix of the initial numeric features</w:t>
+      </w:r>
+      <w:r>
+        <w:rPr>
+          <w:sz w:val="36"/>
+          <w:szCs w:val="36"/>
+          <w:u w:val="single"/>
+        </w:rPr>
+        <w:t>:</w:t>
+      </w:r>
+    </w:p>
+    <w:p>
+      <w:pPr>
+        <w:rPr>
+          <w:sz w:val="36"/>
+          <w:szCs w:val="36"/>
+        </w:rPr>
+      </w:pPr>
+      <w:r>
+        <w:rPr>
+          <w:noProof/>
+        </w:rPr>
+        <w:drawing>
+          <wp:inline distT="0" distB="0" distL="0" distR="0" wp14:anchorId="7F51DFF5" wp14:editId="0309B318">
+            <wp:extent cx="5210175" cy="952500"/>
+            <wp:effectExtent l="0" t="0" r="9525" b="0"/>
+            <wp:docPr id="2" name="תמונה 2"/>
+            <wp:cNvGraphicFramePr>
+              <a:graphicFrameLocks xmlns:a="http://schemas.openxmlformats.org/drawingml/2006/main" noChangeAspect="1"/>
+            </wp:cNvGraphicFramePr>
+            <a:graphic xmlns:a="http://schemas.openxmlformats.org/drawingml/2006/main">
+              <a:graphicData uri="http://schemas.openxmlformats.org/drawingml/2006/picture">
+                <pic:pic xmlns:pic="http://schemas.openxmlformats.org/drawingml/2006/picture">
+                  <pic:nvPicPr>
+                    <pic:cNvPr id="1" name=""/>
+                    <pic:cNvPicPr/>
+                  </pic:nvPicPr>
+                  <pic:blipFill>
+                    <a:blip r:embed="rId12"/>
+                    <a:stretch>
+                      <a:fillRect/>
+                    </a:stretch>
+                  </pic:blipFill>
+                  <pic:spPr>
+                    <a:xfrm>
+                      <a:off x="0" y="0"/>
                       <a:ext cx="5210175" cy="952500"/>
                     </a:xfrm>
                     <a:prstGeom prst="rect">
@@ -648,6 +734,7 @@
           <w:sz w:val="28"/>
           <w:szCs w:val="28"/>
         </w:rPr>
+        <w:lastRenderedPageBreak/>
         <w:t xml:space="preserve">Checking each one of the other features correlation to the price may be possible with a linear regression model using the </w:t>
       </w:r>
       <w:proofErr w:type="spellStart"/>
@@ -666,8 +753,6 @@
         </w:rPr>
         <w:t xml:space="preserve"> encoding of the feature. Conclusions of this will be put here after all of the data encoding works (encoding too much data doesn’t work on our computers).</w:t>
       </w:r>
-      <w:bookmarkStart w:id="0" w:name="_GoBack"/>
-      <w:bookmarkEnd w:id="0"/>
     </w:p>
     <w:sectPr>
       <w:pgSz w:w="12240" w:h="15840"/>
@@ -816,7 +901,7 @@
       </w:pPr>
     </w:pPrDefault>
   </w:docDefaults>
-  <w:latentStyles w:defLockedState="0" w:defUIPriority="99" w:defSemiHidden="0" w:defUnhideWhenUsed="0" w:defQFormat="0" w:count="375">
+  <w:latentStyles w:defLockedState="0" w:defUIPriority="99" w:defSemiHidden="0" w:defUnhideWhenUsed="0" w:defQFormat="0" w:count="376">
     <w:lsdException w:name="Normal" w:uiPriority="0" w:qFormat="1"/>
     <w:lsdException w:name="heading 1" w:uiPriority="9" w:qFormat="1"/>
     <w:lsdException w:name="heading 2" w:semiHidden="1" w:uiPriority="9" w:unhideWhenUsed="1" w:qFormat="1"/>
@@ -922,7 +1007,6 @@
     <w:lsdException w:name="HTML Sample" w:semiHidden="1" w:unhideWhenUsed="1"/>
     <w:lsdException w:name="HTML Typewriter" w:semiHidden="1" w:unhideWhenUsed="1"/>
     <w:lsdException w:name="HTML Variable" w:semiHidden="1" w:unhideWhenUsed="1"/>
-    <w:lsdException w:name="Normal Table" w:semiHidden="1" w:unhideWhenUsed="1"/>
     <w:lsdException w:name="annotation subject" w:semiHidden="1" w:unhideWhenUsed="1"/>
     <w:lsdException w:name="No List" w:semiHidden="1" w:unhideWhenUsed="1"/>
     <w:lsdException w:name="Outline List 1" w:semiHidden="1" w:unhideWhenUsed="1"/>
@@ -969,10 +1053,8 @@
     <w:lsdException w:name="Table Subtle 2" w:semiHidden="1" w:unhideWhenUsed="1"/>
     <w:lsdException w:name="Table Web 1" w:semiHidden="1" w:unhideWhenUsed="1"/>
     <w:lsdException w:name="Table Web 2" w:semiHidden="1" w:unhideWhenUsed="1"/>
-    <w:lsdException w:name="Table Web 3" w:semiHidden="1" w:unhideWhenUsed="1"/>
     <w:lsdException w:name="Balloon Text" w:semiHidden="1" w:unhideWhenUsed="1"/>
     <w:lsdException w:name="Table Grid" w:uiPriority="39"/>
-    <w:lsdException w:name="Table Theme" w:semiHidden="1" w:unhideWhenUsed="1"/>
     <w:lsdException w:name="Placeholder Text" w:semiHidden="1"/>
     <w:lsdException w:name="No Spacing" w:uiPriority="1" w:qFormat="1"/>
     <w:lsdException w:name="Light Shading" w:uiPriority="60"/>
@@ -1192,6 +1274,7 @@
     <w:lsdException w:name="Smart Hyperlink" w:semiHidden="1" w:unhideWhenUsed="1"/>
     <w:lsdException w:name="Hashtag" w:semiHidden="1" w:unhideWhenUsed="1"/>
     <w:lsdException w:name="Unresolved Mention" w:semiHidden="1" w:unhideWhenUsed="1"/>
+    <w:lsdException w:name="Smart Link" w:semiHidden="1" w:unhideWhenUsed="1"/>
   </w:latentStyles>
   <w:style w:type="paragraph" w:default="1" w:styleId="a">
     <w:name w:val="Normal"/>

</xml_diff>